<commit_message>
added ability to choose your model
</commit_message>
<xml_diff>
--- a/input.docx
+++ b/input.docx
@@ -62,7 +62,7 @@
           <w:szCs w:val="24"/>
         </w:rPr>
         <w:drawing>
-          <wp:anchor distT="0" distB="0" distL="114300" distR="114300" simplePos="0" relativeHeight="251659264" behindDoc="0" locked="0" layoutInCell="1" allowOverlap="1" wp14:anchorId="35EEC4B5" wp14:editId="5781D238">
+          <wp:anchor distT="0" distB="0" distL="114300" distR="114300" simplePos="0" relativeHeight="251659264" behindDoc="0" locked="0" layoutInCell="1" allowOverlap="1" wp14:anchorId="35EEC4B5" wp14:editId="57EA2748">
             <wp:simplePos x="0" y="0"/>
             <wp:positionH relativeFrom="margin">
               <wp:posOffset>110490</wp:posOffset>
@@ -537,24 +537,6 @@
           <w:szCs w:val="24"/>
         </w:rPr>
         <w:t>}</w:t>
-      </w:r>
-      <w:r>
-        <w:rPr>
-          <w:rFonts w:ascii="Calibri" w:eastAsia="MS Mincho" w:hAnsi="Calibri" w:cs="Calibri"/>
-          <w:b/>
-          <w:bCs/>
-          <w:szCs w:val="24"/>
-        </w:rPr>
-        <w:t xml:space="preserve"> </w:t>
-      </w:r>
-      <w:r>
-        <w:rPr>
-          <w:rFonts w:ascii="Calibri" w:eastAsia="MS Mincho" w:hAnsi="Calibri" w:cs="Calibri"/>
-          <w:b/>
-          <w:bCs/>
-          <w:szCs w:val="24"/>
-        </w:rPr>
-        <w:t>{location}</w:t>
       </w:r>
       <w:r>
         <w:rPr>
@@ -2915,6 +2897,16 @@
 </file>
 
 <file path=customXml/item1.xml><?xml version="1.0" encoding="utf-8"?>
+<b:Sources xmlns:b="http://schemas.openxmlformats.org/officeDocument/2006/bibliography" xmlns="http://schemas.openxmlformats.org/officeDocument/2006/bibliography" SelectedStyle="\APASixthEditionOfficeOnline.xsl" StyleName="APA" Version="6"/>
+</file>
+
+<file path=customXml/item2.xml><?xml version="1.0" encoding="utf-8"?>
+<p:properties xmlns:p="http://schemas.microsoft.com/office/2006/metadata/properties" xmlns:xsi="http://www.w3.org/2001/XMLSchema-instance" xmlns:pc="http://schemas.microsoft.com/office/infopath/2007/PartnerControls">
+  <documentManagement/>
+</p:properties>
+</file>
+
+<file path=customXml/item3.xml><?xml version="1.0" encoding="utf-8"?>
 <ct:contentTypeSchema xmlns:ct="http://schemas.microsoft.com/office/2006/metadata/contentType" xmlns:ma="http://schemas.microsoft.com/office/2006/metadata/properties/metaAttributes" ct:_="" ma:_="" ma:contentTypeName="Document" ma:contentTypeID="0x010100B02E37CE5166B948A807568AAD57CA56" ma:contentTypeVersion="12" ma:contentTypeDescription="Create a new document." ma:contentTypeScope="" ma:versionID="7ccb98e57404ff32cf6bacd96f811c29">
   <xsd:schema xmlns:xsd="http://www.w3.org/2001/XMLSchema" xmlns:xs="http://www.w3.org/2001/XMLSchema" xmlns:p="http://schemas.microsoft.com/office/2006/metadata/properties" xmlns:ns3="666e7a2b-0ab0-4e73-98b1-df7b34aee1d1" xmlns:ns4="cd54c575-cdd1-47f0-98a8-d0d56afb8d04" targetNamespace="http://schemas.microsoft.com/office/2006/metadata/properties" ma:root="true" ma:fieldsID="95888c54532a9a9da37e3a526b78df3a" ns3:_="" ns4:_="">
     <xsd:import namespace="666e7a2b-0ab0-4e73-98b1-df7b34aee1d1"/>
@@ -3131,16 +3123,6 @@
 </ct:contentTypeSchema>
 </file>
 
-<file path=customXml/item2.xml><?xml version="1.0" encoding="utf-8"?>
-<p:properties xmlns:p="http://schemas.microsoft.com/office/2006/metadata/properties" xmlns:xsi="http://www.w3.org/2001/XMLSchema-instance" xmlns:pc="http://schemas.microsoft.com/office/infopath/2007/PartnerControls">
-  <documentManagement/>
-</p:properties>
-</file>
-
-<file path=customXml/item3.xml><?xml version="1.0" encoding="utf-8"?>
-<b:Sources xmlns:b="http://schemas.openxmlformats.org/officeDocument/2006/bibliography" xmlns="http://schemas.openxmlformats.org/officeDocument/2006/bibliography" SelectedStyle="\APASixthEditionOfficeOnline.xsl" StyleName="APA" Version="6"/>
-</file>
-
 <file path=customXml/item4.xml><?xml version="1.0" encoding="utf-8"?>
 <?mso-contentType ?>
 <FormTemplates xmlns="http://schemas.microsoft.com/sharepoint/v3/contenttype/forms">
@@ -3151,6 +3133,23 @@
 </file>
 
 <file path=customXml/itemProps1.xml><?xml version="1.0" encoding="utf-8"?>
+<ds:datastoreItem xmlns:ds="http://schemas.openxmlformats.org/officeDocument/2006/customXml" ds:itemID="{A00B8B8D-758A-49F8-90A8-ABE28607527B}">
+  <ds:schemaRefs>
+    <ds:schemaRef ds:uri="http://schemas.openxmlformats.org/officeDocument/2006/bibliography"/>
+  </ds:schemaRefs>
+</ds:datastoreItem>
+</file>
+
+<file path=customXml/itemProps2.xml><?xml version="1.0" encoding="utf-8"?>
+<ds:datastoreItem xmlns:ds="http://schemas.openxmlformats.org/officeDocument/2006/customXml" ds:itemID="{A1E67A81-7647-4DFF-AAA9-2A176A1CC2AC}">
+  <ds:schemaRefs>
+    <ds:schemaRef ds:uri="http://schemas.microsoft.com/office/2006/metadata/properties"/>
+    <ds:schemaRef ds:uri="http://schemas.microsoft.com/office/infopath/2007/PartnerControls"/>
+  </ds:schemaRefs>
+</ds:datastoreItem>
+</file>
+
+<file path=customXml/itemProps3.xml><?xml version="1.0" encoding="utf-8"?>
 <ds:datastoreItem xmlns:ds="http://schemas.openxmlformats.org/officeDocument/2006/customXml" ds:itemID="{FD958978-C6A5-4928-96CD-AD48A2FDFBD5}">
   <ds:schemaRefs>
     <ds:schemaRef ds:uri="http://schemas.microsoft.com/office/2006/metadata/contentType"/>
@@ -3169,23 +3168,6 @@
 </ds:datastoreItem>
 </file>
 
-<file path=customXml/itemProps2.xml><?xml version="1.0" encoding="utf-8"?>
-<ds:datastoreItem xmlns:ds="http://schemas.openxmlformats.org/officeDocument/2006/customXml" ds:itemID="{A1E67A81-7647-4DFF-AAA9-2A176A1CC2AC}">
-  <ds:schemaRefs>
-    <ds:schemaRef ds:uri="http://schemas.microsoft.com/office/2006/metadata/properties"/>
-    <ds:schemaRef ds:uri="http://schemas.microsoft.com/office/infopath/2007/PartnerControls"/>
-  </ds:schemaRefs>
-</ds:datastoreItem>
-</file>
-
-<file path=customXml/itemProps3.xml><?xml version="1.0" encoding="utf-8"?>
-<ds:datastoreItem xmlns:ds="http://schemas.openxmlformats.org/officeDocument/2006/customXml" ds:itemID="{A00B8B8D-758A-49F8-90A8-ABE28607527B}">
-  <ds:schemaRefs>
-    <ds:schemaRef ds:uri="http://schemas.openxmlformats.org/officeDocument/2006/bibliography"/>
-  </ds:schemaRefs>
-</ds:datastoreItem>
-</file>
-
 <file path=customXml/itemProps4.xml><?xml version="1.0" encoding="utf-8"?>
 <ds:datastoreItem xmlns:ds="http://schemas.openxmlformats.org/officeDocument/2006/customXml" ds:itemID="{9A628D2A-3324-4A2D-83A6-51D8AEB8B7EE}">
   <ds:schemaRefs>

</xml_diff>

<commit_message>
moved to right tab on input.doc for date
</commit_message>
<xml_diff>
--- a/input.docx
+++ b/input.docx
@@ -62,7 +62,7 @@
           <w:szCs w:val="24"/>
         </w:rPr>
         <w:drawing>
-          <wp:anchor distT="0" distB="0" distL="114300" distR="114300" simplePos="0" relativeHeight="251659264" behindDoc="0" locked="0" layoutInCell="1" allowOverlap="1" wp14:anchorId="35EEC4B5" wp14:editId="52BDE361">
+          <wp:anchor distT="0" distB="0" distL="114300" distR="114300" simplePos="0" relativeHeight="251659264" behindDoc="0" locked="0" layoutInCell="1" allowOverlap="1" wp14:anchorId="35EEC4B5" wp14:editId="57611C7F">
             <wp:simplePos x="0" y="0"/>
             <wp:positionH relativeFrom="margin">
               <wp:posOffset>110490</wp:posOffset>
@@ -551,7 +551,7 @@
     <w:p>
       <w:pPr>
         <w:tabs>
-          <w:tab w:val="left" w:pos="8370"/>
+          <w:tab w:val="right" w:pos="10710"/>
         </w:tabs>
         <w:rPr>
           <w:rFonts w:ascii="Calibri" w:eastAsia="MS Mincho" w:hAnsi="Calibri" w:cs="Calibri"/>
@@ -590,7 +590,47 @@
           <w:bCs/>
           <w:szCs w:val="24"/>
         </w:rPr>
-        <w:t>{startDate} – {endDate}</w:t>
+        <w:t>{</w:t>
+      </w:r>
+      <w:proofErr w:type="spellStart"/>
+      <w:r>
+        <w:rPr>
+          <w:rFonts w:ascii="Calibri" w:eastAsia="MS Mincho" w:hAnsi="Calibri" w:cs="Calibri"/>
+          <w:b/>
+          <w:bCs/>
+          <w:szCs w:val="24"/>
+        </w:rPr>
+        <w:t>startDate</w:t>
+      </w:r>
+      <w:proofErr w:type="spellEnd"/>
+      <w:r>
+        <w:rPr>
+          <w:rFonts w:ascii="Calibri" w:eastAsia="MS Mincho" w:hAnsi="Calibri" w:cs="Calibri"/>
+          <w:b/>
+          <w:bCs/>
+          <w:szCs w:val="24"/>
+        </w:rPr>
+        <w:t>} – {</w:t>
+      </w:r>
+      <w:proofErr w:type="spellStart"/>
+      <w:r>
+        <w:rPr>
+          <w:rFonts w:ascii="Calibri" w:eastAsia="MS Mincho" w:hAnsi="Calibri" w:cs="Calibri"/>
+          <w:b/>
+          <w:bCs/>
+          <w:szCs w:val="24"/>
+        </w:rPr>
+        <w:t>endDate</w:t>
+      </w:r>
+      <w:proofErr w:type="spellEnd"/>
+      <w:r>
+        <w:rPr>
+          <w:rFonts w:ascii="Calibri" w:eastAsia="MS Mincho" w:hAnsi="Calibri" w:cs="Calibri"/>
+          <w:b/>
+          <w:bCs/>
+          <w:szCs w:val="24"/>
+        </w:rPr>
+        <w:t>}</w:t>
       </w:r>
     </w:p>
     <w:p>
@@ -718,7 +758,23 @@
           <w:rFonts w:ascii="Calibri" w:eastAsia="MS Mincho" w:hAnsi="Calibri" w:cs="Calibri"/>
           <w:szCs w:val="24"/>
         </w:rPr>
-        <w:t>{/workHistory}</w:t>
+        <w:t>{/</w:t>
+      </w:r>
+      <w:proofErr w:type="spellStart"/>
+      <w:r>
+        <w:rPr>
+          <w:rFonts w:ascii="Calibri" w:eastAsia="MS Mincho" w:hAnsi="Calibri" w:cs="Calibri"/>
+          <w:szCs w:val="24"/>
+        </w:rPr>
+        <w:t>workHistory</w:t>
+      </w:r>
+      <w:proofErr w:type="spellEnd"/>
+      <w:r>
+        <w:rPr>
+          <w:rFonts w:ascii="Calibri" w:eastAsia="MS Mincho" w:hAnsi="Calibri" w:cs="Calibri"/>
+          <w:szCs w:val="24"/>
+        </w:rPr>
+        <w:t>}</w:t>
       </w:r>
     </w:p>
     <w:sectPr>
@@ -983,7 +1039,25 @@
         <w:sz w:val="32"/>
         <w:szCs w:val="32"/>
       </w:rPr>
-      <w:t>{todaysDate}</w:t>
+      <w:t>{</w:t>
+    </w:r>
+    <w:proofErr w:type="spellStart"/>
+    <w:r>
+      <w:rPr>
+        <w:rFonts w:asciiTheme="minorHAnsi" w:hAnsiTheme="minorHAnsi" w:cstheme="minorHAnsi"/>
+        <w:sz w:val="32"/>
+        <w:szCs w:val="32"/>
+      </w:rPr>
+      <w:t>todaysDate</w:t>
+    </w:r>
+    <w:proofErr w:type="spellEnd"/>
+    <w:r>
+      <w:rPr>
+        <w:rFonts w:asciiTheme="minorHAnsi" w:hAnsiTheme="minorHAnsi" w:cstheme="minorHAnsi"/>
+        <w:sz w:val="32"/>
+        <w:szCs w:val="32"/>
+      </w:rPr>
+      <w:t>}</w:t>
     </w:r>
   </w:p>
   <w:p>
@@ -2861,6 +2935,25 @@
 </file>
 
 <file path=customXml/item1.xml><?xml version="1.0" encoding="utf-8"?>
+<?mso-contentType ?>
+<FormTemplates xmlns="http://schemas.microsoft.com/sharepoint/v3/contenttype/forms">
+  <Display>DocumentLibraryForm</Display>
+  <Edit>DocumentLibraryForm</Edit>
+  <New>DocumentLibraryForm</New>
+</FormTemplates>
+</file>
+
+<file path=customXml/item2.xml><?xml version="1.0" encoding="utf-8"?>
+<b:Sources xmlns:b="http://schemas.openxmlformats.org/officeDocument/2006/bibliography" xmlns="http://schemas.openxmlformats.org/officeDocument/2006/bibliography" SelectedStyle="\APASixthEditionOfficeOnline.xsl" StyleName="APA" Version="6"/>
+</file>
+
+<file path=customXml/item3.xml><?xml version="1.0" encoding="utf-8"?>
+<p:properties xmlns:p="http://schemas.microsoft.com/office/2006/metadata/properties" xmlns:xsi="http://www.w3.org/2001/XMLSchema-instance" xmlns:pc="http://schemas.microsoft.com/office/infopath/2007/PartnerControls">
+  <documentManagement/>
+</p:properties>
+</file>
+
+<file path=customXml/item4.xml><?xml version="1.0" encoding="utf-8"?>
 <ct:contentTypeSchema xmlns:ct="http://schemas.microsoft.com/office/2006/metadata/contentType" xmlns:ma="http://schemas.microsoft.com/office/2006/metadata/properties/metaAttributes" ct:_="" ma:_="" ma:contentTypeName="Document" ma:contentTypeID="0x010100B02E37CE5166B948A807568AAD57CA56" ma:contentTypeVersion="12" ma:contentTypeDescription="Create a new document." ma:contentTypeScope="" ma:versionID="7ccb98e57404ff32cf6bacd96f811c29">
   <xsd:schema xmlns:xsd="http://www.w3.org/2001/XMLSchema" xmlns:xs="http://www.w3.org/2001/XMLSchema" xmlns:p="http://schemas.microsoft.com/office/2006/metadata/properties" xmlns:ns3="666e7a2b-0ab0-4e73-98b1-df7b34aee1d1" xmlns:ns4="cd54c575-cdd1-47f0-98a8-d0d56afb8d04" targetNamespace="http://schemas.microsoft.com/office/2006/metadata/properties" ma:root="true" ma:fieldsID="95888c54532a9a9da37e3a526b78df3a" ns3:_="" ns4:_="">
     <xsd:import namespace="666e7a2b-0ab0-4e73-98b1-df7b34aee1d1"/>
@@ -3077,26 +3170,32 @@
 </ct:contentTypeSchema>
 </file>
 
-<file path=customXml/item2.xml><?xml version="1.0" encoding="utf-8"?>
-<p:properties xmlns:p="http://schemas.microsoft.com/office/2006/metadata/properties" xmlns:xsi="http://www.w3.org/2001/XMLSchema-instance" xmlns:pc="http://schemas.microsoft.com/office/infopath/2007/PartnerControls">
-  <documentManagement/>
-</p:properties>
+<file path=customXml/itemProps1.xml><?xml version="1.0" encoding="utf-8"?>
+<ds:datastoreItem xmlns:ds="http://schemas.openxmlformats.org/officeDocument/2006/customXml" ds:itemID="{9A628D2A-3324-4A2D-83A6-51D8AEB8B7EE}">
+  <ds:schemaRefs>
+    <ds:schemaRef ds:uri="http://schemas.microsoft.com/sharepoint/v3/contenttype/forms"/>
+  </ds:schemaRefs>
+</ds:datastoreItem>
 </file>
 
-<file path=customXml/item3.xml><?xml version="1.0" encoding="utf-8"?>
-<b:Sources xmlns:b="http://schemas.openxmlformats.org/officeDocument/2006/bibliography" xmlns="http://schemas.openxmlformats.org/officeDocument/2006/bibliography" SelectedStyle="\APASixthEditionOfficeOnline.xsl" StyleName="APA" Version="6"/>
+<file path=customXml/itemProps2.xml><?xml version="1.0" encoding="utf-8"?>
+<ds:datastoreItem xmlns:ds="http://schemas.openxmlformats.org/officeDocument/2006/customXml" ds:itemID="{A00B8B8D-758A-49F8-90A8-ABE28607527B}">
+  <ds:schemaRefs>
+    <ds:schemaRef ds:uri="http://schemas.openxmlformats.org/officeDocument/2006/bibliography"/>
+  </ds:schemaRefs>
+</ds:datastoreItem>
 </file>
 
-<file path=customXml/item4.xml><?xml version="1.0" encoding="utf-8"?>
-<?mso-contentType ?>
-<FormTemplates xmlns="http://schemas.microsoft.com/sharepoint/v3/contenttype/forms">
-  <Display>DocumentLibraryForm</Display>
-  <Edit>DocumentLibraryForm</Edit>
-  <New>DocumentLibraryForm</New>
-</FormTemplates>
+<file path=customXml/itemProps3.xml><?xml version="1.0" encoding="utf-8"?>
+<ds:datastoreItem xmlns:ds="http://schemas.openxmlformats.org/officeDocument/2006/customXml" ds:itemID="{A1E67A81-7647-4DFF-AAA9-2A176A1CC2AC}">
+  <ds:schemaRefs>
+    <ds:schemaRef ds:uri="http://schemas.microsoft.com/office/2006/metadata/properties"/>
+    <ds:schemaRef ds:uri="http://schemas.microsoft.com/office/infopath/2007/PartnerControls"/>
+  </ds:schemaRefs>
+</ds:datastoreItem>
 </file>
 
-<file path=customXml/itemProps1.xml><?xml version="1.0" encoding="utf-8"?>
+<file path=customXml/itemProps4.xml><?xml version="1.0" encoding="utf-8"?>
 <ds:datastoreItem xmlns:ds="http://schemas.openxmlformats.org/officeDocument/2006/customXml" ds:itemID="{FD958978-C6A5-4928-96CD-AD48A2FDFBD5}">
   <ds:schemaRefs>
     <ds:schemaRef ds:uri="http://schemas.microsoft.com/office/2006/metadata/contentType"/>
@@ -3113,29 +3212,4 @@
     <ds:schemaRef ds:uri="http://schemas.microsoft.com/internal/obd"/>
   </ds:schemaRefs>
 </ds:datastoreItem>
-</file>
-
-<file path=customXml/itemProps2.xml><?xml version="1.0" encoding="utf-8"?>
-<ds:datastoreItem xmlns:ds="http://schemas.openxmlformats.org/officeDocument/2006/customXml" ds:itemID="{A1E67A81-7647-4DFF-AAA9-2A176A1CC2AC}">
-  <ds:schemaRefs>
-    <ds:schemaRef ds:uri="http://schemas.microsoft.com/office/2006/metadata/properties"/>
-    <ds:schemaRef ds:uri="http://schemas.microsoft.com/office/infopath/2007/PartnerControls"/>
-  </ds:schemaRefs>
-</ds:datastoreItem>
-</file>
-
-<file path=customXml/itemProps3.xml><?xml version="1.0" encoding="utf-8"?>
-<ds:datastoreItem xmlns:ds="http://schemas.openxmlformats.org/officeDocument/2006/customXml" ds:itemID="{A00B8B8D-758A-49F8-90A8-ABE28607527B}">
-  <ds:schemaRefs>
-    <ds:schemaRef ds:uri="http://schemas.openxmlformats.org/officeDocument/2006/bibliography"/>
-  </ds:schemaRefs>
-</ds:datastoreItem>
-</file>
-
-<file path=customXml/itemProps4.xml><?xml version="1.0" encoding="utf-8"?>
-<ds:datastoreItem xmlns:ds="http://schemas.openxmlformats.org/officeDocument/2006/customXml" ds:itemID="{9A628D2A-3324-4A2D-83A6-51D8AEB8B7EE}">
-  <ds:schemaRefs>
-    <ds:schemaRef ds:uri="http://schemas.microsoft.com/sharepoint/v3/contenttype/forms"/>
-  </ds:schemaRefs>
-</ds:datastoreItem>
 </file>
</xml_diff>

<commit_message>
updating input doc to say to instead of for
</commit_message>
<xml_diff>
--- a/input.docx
+++ b/input.docx
@@ -62,7 +62,7 @@
           <w:szCs w:val="24"/>
         </w:rPr>
         <w:drawing>
-          <wp:anchor distT="0" distB="0" distL="114300" distR="114300" simplePos="0" relativeHeight="251659264" behindDoc="0" locked="0" layoutInCell="1" allowOverlap="1" wp14:anchorId="35EEC4B5" wp14:editId="57611C7F">
+          <wp:anchor distT="0" distB="0" distL="114300" distR="114300" simplePos="0" relativeHeight="251659264" behindDoc="0" locked="0" layoutInCell="1" allowOverlap="1" wp14:anchorId="35EEC4B5" wp14:editId="2711D537">
             <wp:simplePos x="0" y="0"/>
             <wp:positionH relativeFrom="margin">
               <wp:posOffset>110490</wp:posOffset>
@@ -778,8 +778,12 @@
       </w:r>
     </w:p>
     <w:sectPr>
-      <w:headerReference w:type="default" r:id="rId12"/>
-      <w:footerReference w:type="default" r:id="rId13"/>
+      <w:headerReference w:type="even" r:id="rId12"/>
+      <w:headerReference w:type="default" r:id="rId13"/>
+      <w:footerReference w:type="even" r:id="rId14"/>
+      <w:footerReference w:type="default" r:id="rId15"/>
+      <w:headerReference w:type="first" r:id="rId16"/>
+      <w:footerReference w:type="first" r:id="rId17"/>
       <w:pgSz w:w="12240" w:h="15840"/>
       <w:pgMar w:top="720" w:right="547" w:bottom="547" w:left="547" w:header="288" w:footer="288" w:gutter="0"/>
       <w:cols w:space="720"/>
@@ -813,6 +817,16 @@
   <w:p>
     <w:pPr>
       <w:pStyle w:val="Footer"/>
+    </w:pPr>
+  </w:p>
+</w:ftr>
+</file>
+
+<file path=word/footer2.xml><?xml version="1.0" encoding="utf-8"?>
+<w:ftr xmlns:wpc="http://schemas.microsoft.com/office/word/2010/wordprocessingCanvas" xmlns:cx="http://schemas.microsoft.com/office/drawing/2014/chartex" xmlns:cx1="http://schemas.microsoft.com/office/drawing/2015/9/8/chartex" xmlns:cx2="http://schemas.microsoft.com/office/drawing/2015/10/21/chartex" xmlns:cx3="http://schemas.microsoft.com/office/drawing/2016/5/9/chartex" xmlns:cx4="http://schemas.microsoft.com/office/drawing/2016/5/10/chartex" xmlns:cx5="http://schemas.microsoft.com/office/drawing/2016/5/11/chartex" xmlns:cx6="http://schemas.microsoft.com/office/drawing/2016/5/12/chartex" xmlns:cx7="http://schemas.microsoft.com/office/drawing/2016/5/13/chartex" xmlns:cx8="http://schemas.microsoft.com/office/drawing/2016/5/14/chartex" xmlns:mc="http://schemas.openxmlformats.org/markup-compatibility/2006" xmlns:aink="http://schemas.microsoft.com/office/drawing/2016/ink" xmlns:am3d="http://schemas.microsoft.com/office/drawing/2017/model3d" xmlns:o="urn:schemas-microsoft-com:office:office" xmlns:oel="http://schemas.microsoft.com/office/2019/extlst" xmlns:r="http://schemas.openxmlformats.org/officeDocument/2006/relationships" xmlns:m="http://schemas.openxmlformats.org/officeDocument/2006/math" xmlns:v="urn:schemas-microsoft-com:vml" xmlns:wp14="http://schemas.microsoft.com/office/word/2010/wordprocessingDrawing" xmlns:wp="http://schemas.openxmlformats.org/drawingml/2006/wordprocessingDrawing" xmlns:w10="urn:schemas-microsoft-com:office:word" xmlns:w="http://schemas.openxmlformats.org/wordprocessingml/2006/main" xmlns:w14="http://schemas.microsoft.com/office/word/2010/wordml" xmlns:w15="http://schemas.microsoft.com/office/word/2012/wordml" xmlns:w16cex="http://schemas.microsoft.com/office/word/2018/wordml/cex" xmlns:w16cid="http://schemas.microsoft.com/office/word/2016/wordml/cid" xmlns:w16="http://schemas.microsoft.com/office/word/2018/wordml" xmlns:w16du="http://schemas.microsoft.com/office/word/2023/wordml/word16du" xmlns:w16sdtdh="http://schemas.microsoft.com/office/word/2020/wordml/sdtdatahash" xmlns:w16se="http://schemas.microsoft.com/office/word/2015/wordml/symex" xmlns:wpg="http://schemas.microsoft.com/office/word/2010/wordprocessingGroup" xmlns:wpi="http://schemas.microsoft.com/office/word/2010/wordprocessingInk" xmlns:wne="http://schemas.microsoft.com/office/word/2006/wordml" xmlns:wps="http://schemas.microsoft.com/office/word/2010/wordprocessingShape" mc:Ignorable="w14 w15 w16se w16cid w16 w16cex w16sdtdh w16du wp14">
+  <w:p>
+    <w:pPr>
+      <w:pStyle w:val="Footer"/>
       <w:jc w:val="center"/>
       <w:rPr>
         <w:rFonts w:ascii="Gibson Light" w:hAnsi="Gibson Light"/>
@@ -840,6 +854,16 @@
         <w:color w:val="A6A6A6"/>
         <w:sz w:val="20"/>
       </w:rPr>
+    </w:pPr>
+  </w:p>
+</w:ftr>
+</file>
+
+<file path=word/footer3.xml><?xml version="1.0" encoding="utf-8"?>
+<w:ftr xmlns:wpc="http://schemas.microsoft.com/office/word/2010/wordprocessingCanvas" xmlns:cx="http://schemas.microsoft.com/office/drawing/2014/chartex" xmlns:cx1="http://schemas.microsoft.com/office/drawing/2015/9/8/chartex" xmlns:cx2="http://schemas.microsoft.com/office/drawing/2015/10/21/chartex" xmlns:cx3="http://schemas.microsoft.com/office/drawing/2016/5/9/chartex" xmlns:cx4="http://schemas.microsoft.com/office/drawing/2016/5/10/chartex" xmlns:cx5="http://schemas.microsoft.com/office/drawing/2016/5/11/chartex" xmlns:cx6="http://schemas.microsoft.com/office/drawing/2016/5/12/chartex" xmlns:cx7="http://schemas.microsoft.com/office/drawing/2016/5/13/chartex" xmlns:cx8="http://schemas.microsoft.com/office/drawing/2016/5/14/chartex" xmlns:mc="http://schemas.openxmlformats.org/markup-compatibility/2006" xmlns:aink="http://schemas.microsoft.com/office/drawing/2016/ink" xmlns:am3d="http://schemas.microsoft.com/office/drawing/2017/model3d" xmlns:o="urn:schemas-microsoft-com:office:office" xmlns:oel="http://schemas.microsoft.com/office/2019/extlst" xmlns:r="http://schemas.openxmlformats.org/officeDocument/2006/relationships" xmlns:m="http://schemas.openxmlformats.org/officeDocument/2006/math" xmlns:v="urn:schemas-microsoft-com:vml" xmlns:wp14="http://schemas.microsoft.com/office/word/2010/wordprocessingDrawing" xmlns:wp="http://schemas.openxmlformats.org/drawingml/2006/wordprocessingDrawing" xmlns:w10="urn:schemas-microsoft-com:office:word" xmlns:w="http://schemas.openxmlformats.org/wordprocessingml/2006/main" xmlns:w14="http://schemas.microsoft.com/office/word/2010/wordml" xmlns:w15="http://schemas.microsoft.com/office/word/2012/wordml" xmlns:w16cex="http://schemas.microsoft.com/office/word/2018/wordml/cex" xmlns:w16cid="http://schemas.microsoft.com/office/word/2016/wordml/cid" xmlns:w16="http://schemas.microsoft.com/office/word/2018/wordml" xmlns:w16du="http://schemas.microsoft.com/office/word/2023/wordml/word16du" xmlns:w16sdtdh="http://schemas.microsoft.com/office/word/2020/wordml/sdtdatahash" xmlns:w16se="http://schemas.microsoft.com/office/word/2015/wordml/symex" xmlns:wpg="http://schemas.microsoft.com/office/word/2010/wordprocessingGroup" xmlns:wpi="http://schemas.microsoft.com/office/word/2010/wordprocessingInk" xmlns:wne="http://schemas.microsoft.com/office/word/2006/wordml" xmlns:wps="http://schemas.microsoft.com/office/word/2010/wordprocessingShape" mc:Ignorable="w14 w15 w16se w16cid w16 w16cex w16sdtdh w16du wp14">
+  <w:p>
+    <w:pPr>
+      <w:pStyle w:val="Footer"/>
     </w:pPr>
   </w:p>
 </w:ftr>
@@ -865,6 +889,16 @@
 </file>
 
 <file path=word/header1.xml><?xml version="1.0" encoding="utf-8"?>
+<w:hdr xmlns:wpc="http://schemas.microsoft.com/office/word/2010/wordprocessingCanvas" xmlns:cx="http://schemas.microsoft.com/office/drawing/2014/chartex" xmlns:cx1="http://schemas.microsoft.com/office/drawing/2015/9/8/chartex" xmlns:cx2="http://schemas.microsoft.com/office/drawing/2015/10/21/chartex" xmlns:cx3="http://schemas.microsoft.com/office/drawing/2016/5/9/chartex" xmlns:cx4="http://schemas.microsoft.com/office/drawing/2016/5/10/chartex" xmlns:cx5="http://schemas.microsoft.com/office/drawing/2016/5/11/chartex" xmlns:cx6="http://schemas.microsoft.com/office/drawing/2016/5/12/chartex" xmlns:cx7="http://schemas.microsoft.com/office/drawing/2016/5/13/chartex" xmlns:cx8="http://schemas.microsoft.com/office/drawing/2016/5/14/chartex" xmlns:mc="http://schemas.openxmlformats.org/markup-compatibility/2006" xmlns:aink="http://schemas.microsoft.com/office/drawing/2016/ink" xmlns:am3d="http://schemas.microsoft.com/office/drawing/2017/model3d" xmlns:o="urn:schemas-microsoft-com:office:office" xmlns:oel="http://schemas.microsoft.com/office/2019/extlst" xmlns:r="http://schemas.openxmlformats.org/officeDocument/2006/relationships" xmlns:m="http://schemas.openxmlformats.org/officeDocument/2006/math" xmlns:v="urn:schemas-microsoft-com:vml" xmlns:wp14="http://schemas.microsoft.com/office/word/2010/wordprocessingDrawing" xmlns:wp="http://schemas.openxmlformats.org/drawingml/2006/wordprocessingDrawing" xmlns:w10="urn:schemas-microsoft-com:office:word" xmlns:w="http://schemas.openxmlformats.org/wordprocessingml/2006/main" xmlns:w14="http://schemas.microsoft.com/office/word/2010/wordml" xmlns:w15="http://schemas.microsoft.com/office/word/2012/wordml" xmlns:w16cex="http://schemas.microsoft.com/office/word/2018/wordml/cex" xmlns:w16cid="http://schemas.microsoft.com/office/word/2016/wordml/cid" xmlns:w16="http://schemas.microsoft.com/office/word/2018/wordml" xmlns:w16du="http://schemas.microsoft.com/office/word/2023/wordml/word16du" xmlns:w16sdtdh="http://schemas.microsoft.com/office/word/2020/wordml/sdtdatahash" xmlns:w16se="http://schemas.microsoft.com/office/word/2015/wordml/symex" xmlns:wpg="http://schemas.microsoft.com/office/word/2010/wordprocessingGroup" xmlns:wpi="http://schemas.microsoft.com/office/word/2010/wordprocessingInk" xmlns:wne="http://schemas.microsoft.com/office/word/2006/wordml" xmlns:wps="http://schemas.microsoft.com/office/word/2010/wordprocessingShape" mc:Ignorable="w14 w15 w16se w16cid w16 w16cex w16sdtdh w16du wp14">
+  <w:p>
+    <w:pPr>
+      <w:pStyle w:val="Header"/>
+    </w:pPr>
+  </w:p>
+</w:hdr>
+</file>
+
+<file path=word/header2.xml><?xml version="1.0" encoding="utf-8"?>
 <w:hdr xmlns:wpc="http://schemas.microsoft.com/office/word/2010/wordprocessingCanvas" xmlns:cx="http://schemas.microsoft.com/office/drawing/2014/chartex" xmlns:cx1="http://schemas.microsoft.com/office/drawing/2015/9/8/chartex" xmlns:cx2="http://schemas.microsoft.com/office/drawing/2015/10/21/chartex" xmlns:cx3="http://schemas.microsoft.com/office/drawing/2016/5/9/chartex" xmlns:cx4="http://schemas.microsoft.com/office/drawing/2016/5/10/chartex" xmlns:cx5="http://schemas.microsoft.com/office/drawing/2016/5/11/chartex" xmlns:cx6="http://schemas.microsoft.com/office/drawing/2016/5/12/chartex" xmlns:cx7="http://schemas.microsoft.com/office/drawing/2016/5/13/chartex" xmlns:cx8="http://schemas.microsoft.com/office/drawing/2016/5/14/chartex" xmlns:mc="http://schemas.openxmlformats.org/markup-compatibility/2006" xmlns:aink="http://schemas.microsoft.com/office/drawing/2016/ink" xmlns:am3d="http://schemas.microsoft.com/office/drawing/2017/model3d" xmlns:o="urn:schemas-microsoft-com:office:office" xmlns:oel="http://schemas.microsoft.com/office/2019/extlst" xmlns:r="http://schemas.openxmlformats.org/officeDocument/2006/relationships" xmlns:m="http://schemas.openxmlformats.org/officeDocument/2006/math" xmlns:v="urn:schemas-microsoft-com:vml" xmlns:wp14="http://schemas.microsoft.com/office/word/2010/wordprocessingDrawing" xmlns:wp="http://schemas.openxmlformats.org/drawingml/2006/wordprocessingDrawing" xmlns:w10="urn:schemas-microsoft-com:office:word" xmlns:w="http://schemas.openxmlformats.org/wordprocessingml/2006/main" xmlns:w14="http://schemas.microsoft.com/office/word/2010/wordml" xmlns:w15="http://schemas.microsoft.com/office/word/2012/wordml" xmlns:w16cex="http://schemas.microsoft.com/office/word/2018/wordml/cex" xmlns:w16cid="http://schemas.microsoft.com/office/word/2016/wordml/cid" xmlns:w16="http://schemas.microsoft.com/office/word/2018/wordml" xmlns:w16du="http://schemas.microsoft.com/office/word/2023/wordml/word16du" xmlns:w16sdtdh="http://schemas.microsoft.com/office/word/2020/wordml/sdtdatahash" xmlns:w16se="http://schemas.microsoft.com/office/word/2015/wordml/symex" xmlns:wpg="http://schemas.microsoft.com/office/word/2010/wordprocessingGroup" xmlns:wpi="http://schemas.microsoft.com/office/word/2010/wordprocessingInk" xmlns:wne="http://schemas.microsoft.com/office/word/2006/wordml" xmlns:wps="http://schemas.microsoft.com/office/word/2010/wordprocessingShape" mc:Ignorable="w14 w15 w16se w16cid w16 w16cex w16sdtdh w16du wp14">
   <w:p>
     <w:pPr>
@@ -969,7 +1003,15 @@
         <w:sz w:val="32"/>
         <w:szCs w:val="32"/>
       </w:rPr>
-      <w:t xml:space="preserve"> for</w:t>
+      <w:t xml:space="preserve"> </w:t>
+    </w:r>
+    <w:r>
+      <w:rPr>
+        <w:rFonts w:asciiTheme="minorHAnsi" w:hAnsiTheme="minorHAnsi" w:cstheme="minorHAnsi"/>
+        <w:sz w:val="32"/>
+        <w:szCs w:val="32"/>
+      </w:rPr>
+      <w:t>to</w:t>
     </w:r>
     <w:r>
       <w:rPr>
@@ -1073,6 +1115,16 @@
         <w:color w:val="262626"/>
         <w:sz w:val="20"/>
       </w:rPr>
+    </w:pPr>
+  </w:p>
+</w:hdr>
+</file>
+
+<file path=word/header3.xml><?xml version="1.0" encoding="utf-8"?>
+<w:hdr xmlns:wpc="http://schemas.microsoft.com/office/word/2010/wordprocessingCanvas" xmlns:cx="http://schemas.microsoft.com/office/drawing/2014/chartex" xmlns:cx1="http://schemas.microsoft.com/office/drawing/2015/9/8/chartex" xmlns:cx2="http://schemas.microsoft.com/office/drawing/2015/10/21/chartex" xmlns:cx3="http://schemas.microsoft.com/office/drawing/2016/5/9/chartex" xmlns:cx4="http://schemas.microsoft.com/office/drawing/2016/5/10/chartex" xmlns:cx5="http://schemas.microsoft.com/office/drawing/2016/5/11/chartex" xmlns:cx6="http://schemas.microsoft.com/office/drawing/2016/5/12/chartex" xmlns:cx7="http://schemas.microsoft.com/office/drawing/2016/5/13/chartex" xmlns:cx8="http://schemas.microsoft.com/office/drawing/2016/5/14/chartex" xmlns:mc="http://schemas.openxmlformats.org/markup-compatibility/2006" xmlns:aink="http://schemas.microsoft.com/office/drawing/2016/ink" xmlns:am3d="http://schemas.microsoft.com/office/drawing/2017/model3d" xmlns:o="urn:schemas-microsoft-com:office:office" xmlns:oel="http://schemas.microsoft.com/office/2019/extlst" xmlns:r="http://schemas.openxmlformats.org/officeDocument/2006/relationships" xmlns:m="http://schemas.openxmlformats.org/officeDocument/2006/math" xmlns:v="urn:schemas-microsoft-com:vml" xmlns:wp14="http://schemas.microsoft.com/office/word/2010/wordprocessingDrawing" xmlns:wp="http://schemas.openxmlformats.org/drawingml/2006/wordprocessingDrawing" xmlns:w10="urn:schemas-microsoft-com:office:word" xmlns:w="http://schemas.openxmlformats.org/wordprocessingml/2006/main" xmlns:w14="http://schemas.microsoft.com/office/word/2010/wordml" xmlns:w15="http://schemas.microsoft.com/office/word/2012/wordml" xmlns:w16cex="http://schemas.microsoft.com/office/word/2018/wordml/cex" xmlns:w16cid="http://schemas.microsoft.com/office/word/2016/wordml/cid" xmlns:w16="http://schemas.microsoft.com/office/word/2018/wordml" xmlns:w16du="http://schemas.microsoft.com/office/word/2023/wordml/word16du" xmlns:w16sdtdh="http://schemas.microsoft.com/office/word/2020/wordml/sdtdatahash" xmlns:w16se="http://schemas.microsoft.com/office/word/2015/wordml/symex" xmlns:wpg="http://schemas.microsoft.com/office/word/2010/wordprocessingGroup" xmlns:wpi="http://schemas.microsoft.com/office/word/2010/wordprocessingInk" xmlns:wne="http://schemas.microsoft.com/office/word/2006/wordml" xmlns:wps="http://schemas.microsoft.com/office/word/2010/wordprocessingShape" mc:Ignorable="w14 w15 w16se w16cid w16 w16cex w16sdtdh w16du wp14">
+  <w:p>
+    <w:pPr>
+      <w:pStyle w:val="Header"/>
     </w:pPr>
   </w:p>
 </w:hdr>
@@ -2935,25 +2987,6 @@
 </file>
 
 <file path=customXml/item1.xml><?xml version="1.0" encoding="utf-8"?>
-<?mso-contentType ?>
-<FormTemplates xmlns="http://schemas.microsoft.com/sharepoint/v3/contenttype/forms">
-  <Display>DocumentLibraryForm</Display>
-  <Edit>DocumentLibraryForm</Edit>
-  <New>DocumentLibraryForm</New>
-</FormTemplates>
-</file>
-
-<file path=customXml/item2.xml><?xml version="1.0" encoding="utf-8"?>
-<b:Sources xmlns:b="http://schemas.openxmlformats.org/officeDocument/2006/bibliography" xmlns="http://schemas.openxmlformats.org/officeDocument/2006/bibliography" SelectedStyle="\APASixthEditionOfficeOnline.xsl" StyleName="APA" Version="6"/>
-</file>
-
-<file path=customXml/item3.xml><?xml version="1.0" encoding="utf-8"?>
-<p:properties xmlns:p="http://schemas.microsoft.com/office/2006/metadata/properties" xmlns:xsi="http://www.w3.org/2001/XMLSchema-instance" xmlns:pc="http://schemas.microsoft.com/office/infopath/2007/PartnerControls">
-  <documentManagement/>
-</p:properties>
-</file>
-
-<file path=customXml/item4.xml><?xml version="1.0" encoding="utf-8"?>
 <ct:contentTypeSchema xmlns:ct="http://schemas.microsoft.com/office/2006/metadata/contentType" xmlns:ma="http://schemas.microsoft.com/office/2006/metadata/properties/metaAttributes" ct:_="" ma:_="" ma:contentTypeName="Document" ma:contentTypeID="0x010100B02E37CE5166B948A807568AAD57CA56" ma:contentTypeVersion="12" ma:contentTypeDescription="Create a new document." ma:contentTypeScope="" ma:versionID="7ccb98e57404ff32cf6bacd96f811c29">
   <xsd:schema xmlns:xsd="http://www.w3.org/2001/XMLSchema" xmlns:xs="http://www.w3.org/2001/XMLSchema" xmlns:p="http://schemas.microsoft.com/office/2006/metadata/properties" xmlns:ns3="666e7a2b-0ab0-4e73-98b1-df7b34aee1d1" xmlns:ns4="cd54c575-cdd1-47f0-98a8-d0d56afb8d04" targetNamespace="http://schemas.microsoft.com/office/2006/metadata/properties" ma:root="true" ma:fieldsID="95888c54532a9a9da37e3a526b78df3a" ns3:_="" ns4:_="">
     <xsd:import namespace="666e7a2b-0ab0-4e73-98b1-df7b34aee1d1"/>
@@ -3170,32 +3203,26 @@
 </ct:contentTypeSchema>
 </file>
 
-<file path=customXml/itemProps1.xml><?xml version="1.0" encoding="utf-8"?>
-<ds:datastoreItem xmlns:ds="http://schemas.openxmlformats.org/officeDocument/2006/customXml" ds:itemID="{9A628D2A-3324-4A2D-83A6-51D8AEB8B7EE}">
-  <ds:schemaRefs>
-    <ds:schemaRef ds:uri="http://schemas.microsoft.com/sharepoint/v3/contenttype/forms"/>
-  </ds:schemaRefs>
-</ds:datastoreItem>
+<file path=customXml/item2.xml><?xml version="1.0" encoding="utf-8"?>
+<p:properties xmlns:p="http://schemas.microsoft.com/office/2006/metadata/properties" xmlns:xsi="http://www.w3.org/2001/XMLSchema-instance" xmlns:pc="http://schemas.microsoft.com/office/infopath/2007/PartnerControls">
+  <documentManagement/>
+</p:properties>
 </file>
 
-<file path=customXml/itemProps2.xml><?xml version="1.0" encoding="utf-8"?>
-<ds:datastoreItem xmlns:ds="http://schemas.openxmlformats.org/officeDocument/2006/customXml" ds:itemID="{A00B8B8D-758A-49F8-90A8-ABE28607527B}">
-  <ds:schemaRefs>
-    <ds:schemaRef ds:uri="http://schemas.openxmlformats.org/officeDocument/2006/bibliography"/>
-  </ds:schemaRefs>
-</ds:datastoreItem>
+<file path=customXml/item3.xml><?xml version="1.0" encoding="utf-8"?>
+<b:Sources xmlns:b="http://schemas.openxmlformats.org/officeDocument/2006/bibliography" xmlns="http://schemas.openxmlformats.org/officeDocument/2006/bibliography" SelectedStyle="\APASixthEditionOfficeOnline.xsl" StyleName="APA" Version="6"/>
 </file>
 
-<file path=customXml/itemProps3.xml><?xml version="1.0" encoding="utf-8"?>
-<ds:datastoreItem xmlns:ds="http://schemas.openxmlformats.org/officeDocument/2006/customXml" ds:itemID="{A1E67A81-7647-4DFF-AAA9-2A176A1CC2AC}">
-  <ds:schemaRefs>
-    <ds:schemaRef ds:uri="http://schemas.microsoft.com/office/2006/metadata/properties"/>
-    <ds:schemaRef ds:uri="http://schemas.microsoft.com/office/infopath/2007/PartnerControls"/>
-  </ds:schemaRefs>
-</ds:datastoreItem>
+<file path=customXml/item4.xml><?xml version="1.0" encoding="utf-8"?>
+<?mso-contentType ?>
+<FormTemplates xmlns="http://schemas.microsoft.com/sharepoint/v3/contenttype/forms">
+  <Display>DocumentLibraryForm</Display>
+  <Edit>DocumentLibraryForm</Edit>
+  <New>DocumentLibraryForm</New>
+</FormTemplates>
 </file>
 
-<file path=customXml/itemProps4.xml><?xml version="1.0" encoding="utf-8"?>
+<file path=customXml/itemProps1.xml><?xml version="1.0" encoding="utf-8"?>
 <ds:datastoreItem xmlns:ds="http://schemas.openxmlformats.org/officeDocument/2006/customXml" ds:itemID="{FD958978-C6A5-4928-96CD-AD48A2FDFBD5}">
   <ds:schemaRefs>
     <ds:schemaRef ds:uri="http://schemas.microsoft.com/office/2006/metadata/contentType"/>
@@ -3212,4 +3239,29 @@
     <ds:schemaRef ds:uri="http://schemas.microsoft.com/internal/obd"/>
   </ds:schemaRefs>
 </ds:datastoreItem>
+</file>
+
+<file path=customXml/itemProps2.xml><?xml version="1.0" encoding="utf-8"?>
+<ds:datastoreItem xmlns:ds="http://schemas.openxmlformats.org/officeDocument/2006/customXml" ds:itemID="{A1E67A81-7647-4DFF-AAA9-2A176A1CC2AC}">
+  <ds:schemaRefs>
+    <ds:schemaRef ds:uri="http://schemas.microsoft.com/office/2006/metadata/properties"/>
+    <ds:schemaRef ds:uri="http://schemas.microsoft.com/office/infopath/2007/PartnerControls"/>
+  </ds:schemaRefs>
+</ds:datastoreItem>
+</file>
+
+<file path=customXml/itemProps3.xml><?xml version="1.0" encoding="utf-8"?>
+<ds:datastoreItem xmlns:ds="http://schemas.openxmlformats.org/officeDocument/2006/customXml" ds:itemID="{A00B8B8D-758A-49F8-90A8-ABE28607527B}">
+  <ds:schemaRefs>
+    <ds:schemaRef ds:uri="http://schemas.openxmlformats.org/officeDocument/2006/bibliography"/>
+  </ds:schemaRefs>
+</ds:datastoreItem>
+</file>
+
+<file path=customXml/itemProps4.xml><?xml version="1.0" encoding="utf-8"?>
+<ds:datastoreItem xmlns:ds="http://schemas.openxmlformats.org/officeDocument/2006/customXml" ds:itemID="{9A628D2A-3324-4A2D-83A6-51D8AEB8B7EE}">
+  <ds:schemaRefs>
+    <ds:schemaRef ds:uri="http://schemas.microsoft.com/sharepoint/v3/contenttype/forms"/>
+  </ds:schemaRefs>
+</ds:datastoreItem>
 </file>
</xml_diff>